<commit_message>
All video bio fixes.
</commit_message>
<xml_diff>
--- a/es_LA_bios/Anna Tavis Bio.docx
+++ b/es_LA_bios/Anna Tavis Bio.docx
@@ -1,6 +1,6 @@
 
 <file path=word/document.xml><?xml version="1.0" encoding="utf-8"?>
-<w:document xmlns:wpc="http://schemas.microsoft.com/office/word/2010/wordprocessingCanvas" xmlns:cx="http://schemas.microsoft.com/office/drawing/2014/chartex" xmlns:cx1="http://schemas.microsoft.com/office/drawing/2015/9/8/chartex" xmlns:cx2="http://schemas.microsoft.com/office/drawing/2015/10/21/chartex" xmlns:mc="http://schemas.openxmlformats.org/markup-compatibility/2006" xmlns:o="urn:schemas-microsoft-com:office:office" xmlns:r="http://schemas.openxmlformats.org/officeDocument/2006/relationships" xmlns:m="http://schemas.openxmlformats.org/officeDocument/2006/math" xmlns:v="urn:schemas-microsoft-com:vml" xmlns:wp14="http://schemas.microsoft.com/office/word/2010/wordprocessingDrawing" xmlns:wp="http://schemas.openxmlformats.org/drawingml/2006/wordprocessingDrawing" xmlns:w10="urn:schemas-microsoft-com:office:word" xmlns:w="http://schemas.openxmlformats.org/wordprocessingml/2006/main" xmlns:w14="http://schemas.microsoft.com/office/word/2010/wordml" xmlns:w15="http://schemas.microsoft.com/office/word/2012/wordml" xmlns:w16se="http://schemas.microsoft.com/office/word/2015/wordml/symex" xmlns:wpg="http://schemas.microsoft.com/office/word/2010/wordprocessingGroup" xmlns:wpi="http://schemas.microsoft.com/office/word/2010/wordprocessingInk" xmlns:wne="http://schemas.microsoft.com/office/word/2006/wordml" xmlns:wps="http://schemas.microsoft.com/office/word/2010/wordprocessingShape" mc:Ignorable="w14 w15 w16se wp14">
+<w:document xmlns:wpc="http://schemas.microsoft.com/office/word/2010/wordprocessingCanvas" xmlns:mo="http://schemas.microsoft.com/office/mac/office/2008/main" xmlns:mc="http://schemas.openxmlformats.org/markup-compatibility/2006" xmlns:mv="urn:schemas-microsoft-com:mac:vml" xmlns:o="urn:schemas-microsoft-com:office:office" xmlns:r="http://schemas.openxmlformats.org/officeDocument/2006/relationships" xmlns:m="http://schemas.openxmlformats.org/officeDocument/2006/math" xmlns:v="urn:schemas-microsoft-com:vml" xmlns:wp14="http://schemas.microsoft.com/office/word/2010/wordprocessingDrawing" xmlns:wp="http://schemas.openxmlformats.org/drawingml/2006/wordprocessingDrawing" xmlns:w10="urn:schemas-microsoft-com:office:word" xmlns:w="http://schemas.openxmlformats.org/wordprocessingml/2006/main" xmlns:w14="http://schemas.microsoft.com/office/word/2010/wordml" xmlns:w15="http://schemas.microsoft.com/office/word/2012/wordml" xmlns:wpg="http://schemas.microsoft.com/office/word/2010/wordprocessingGroup" xmlns:wpi="http://schemas.microsoft.com/office/word/2010/wordprocessingInk" xmlns:wne="http://schemas.microsoft.com/office/word/2006/wordml" xmlns:wps="http://schemas.microsoft.com/office/word/2010/wordprocessingShape" mc:Ignorable="w14 w15 wp14">
   <w:body>
     <w:p>
       <w:pPr>
@@ -12,19 +12,22 @@
           <w:sz w:val="24"/>
           <w:szCs w:val="24"/>
         </w:rPr>
-        <w:pPrChange w:id="0" w:author="Leticia Petroselli" w:date="2016-04-15T17:21:00Z">
-          <w:pPr>
-            <w:pStyle w:val="NormalWeb"/>
-            <w:jc w:val="both"/>
-          </w:pPr>
-        </w:pPrChange>
       </w:pPr>
       <w:r>
         <w:rPr>
           <w:rFonts w:ascii="Times New Roman" w:hAnsi="Times New Roman"/>
           <w:sz w:val="24"/>
         </w:rPr>
-        <w:t>La Dra. Anna Tavis es Responsable de Talento y Desarrollo en Brown Brothers Harriman, con sede en la ciudad de Nueva York. Su carrera se ha desarrollado en torno a la gestión de talento global y aprendizaje en empresas, instituciones académicas y consultorías, y tiene una gran experiencia trabajando en Europa, India, Eurasia y Oriente Medio.</w:t>
+        <w:t>La Dra. Anna Tavis es Responsable de Tale</w:t>
+      </w:r>
+      <w:bookmarkStart w:id="0" w:name="_GoBack"/>
+      <w:bookmarkEnd w:id="0"/>
+      <w:r>
+        <w:rPr>
+          <w:rFonts w:ascii="Times New Roman" w:hAnsi="Times New Roman"/>
+          <w:sz w:val="24"/>
+        </w:rPr>
+        <w:t>nto y Desarrollo en Brown Brothers Harriman, con sede en la ciudad de Nueva York. Su carrera se ha desarrollado en torno a la gestión de talento global y aprendizaje en empresas, instituciones académicas y consultorías, y tiene una gran experiencia trabajando en Europa, India, Eurasia y Oriente Medio.</w:t>
       </w:r>
     </w:p>
     <w:p>
@@ -37,12 +40,6 @@
           <w:sz w:val="24"/>
           <w:szCs w:val="24"/>
         </w:rPr>
-        <w:pPrChange w:id="1" w:author="Leticia Petroselli" w:date="2016-04-15T17:21:00Z">
-          <w:pPr>
-            <w:pStyle w:val="NormalWeb"/>
-            <w:jc w:val="both"/>
-          </w:pPr>
-        </w:pPrChange>
       </w:pPr>
       <w:r>
         <w:rPr>
@@ -58,16 +55,9 @@
         <w:ind w:firstLine="720"/>
         <w:jc w:val="both"/>
         <w:rPr>
-          <w:ins w:id="2" w:author="Leticia Petroselli" w:date="2016-04-15T17:21:00Z"/>
           <w:rFonts w:ascii="Times New Roman" w:hAnsi="Times New Roman"/>
           <w:sz w:val="24"/>
         </w:rPr>
-        <w:pPrChange w:id="3" w:author="Leticia Petroselli" w:date="2016-04-15T17:21:00Z">
-          <w:pPr>
-            <w:pStyle w:val="NormalWeb"/>
-            <w:jc w:val="both"/>
-          </w:pPr>
-        </w:pPrChange>
       </w:pPr>
       <w:r>
         <w:rPr>
@@ -87,15 +77,7 @@
           <w:sz w:val="24"/>
           <w:szCs w:val="24"/>
         </w:rPr>
-        <w:pPrChange w:id="4" w:author="Leticia Petroselli" w:date="2016-04-15T17:21:00Z">
-          <w:pPr>
-            <w:pStyle w:val="NormalWeb"/>
-            <w:jc w:val="both"/>
-          </w:pPr>
-        </w:pPrChange>
       </w:pPr>
-      <w:bookmarkStart w:id="5" w:name="_GoBack"/>
-      <w:bookmarkEnd w:id="5"/>
       <w:r>
         <w:rPr>
           <w:rFonts w:ascii="Times New Roman" w:hAnsi="Times New Roman"/>
@@ -121,16 +103,8 @@
 </w:document>
 </file>
 
-<file path=word/people.xml><?xml version="1.0" encoding="utf-8"?>
-<w15:people xmlns:wpc="http://schemas.microsoft.com/office/word/2010/wordprocessingCanvas" xmlns:cx="http://schemas.microsoft.com/office/drawing/2014/chartex" xmlns:cx1="http://schemas.microsoft.com/office/drawing/2015/9/8/chartex" xmlns:cx2="http://schemas.microsoft.com/office/drawing/2015/10/21/chartex" xmlns:mc="http://schemas.openxmlformats.org/markup-compatibility/2006" xmlns:o="urn:schemas-microsoft-com:office:office" xmlns:r="http://schemas.openxmlformats.org/officeDocument/2006/relationships" xmlns:m="http://schemas.openxmlformats.org/officeDocument/2006/math" xmlns:v="urn:schemas-microsoft-com:vml" xmlns:wp14="http://schemas.microsoft.com/office/word/2010/wordprocessingDrawing" xmlns:wp="http://schemas.openxmlformats.org/drawingml/2006/wordprocessingDrawing" xmlns:w10="urn:schemas-microsoft-com:office:word" xmlns:w="http://schemas.openxmlformats.org/wordprocessingml/2006/main" xmlns:w14="http://schemas.microsoft.com/office/word/2010/wordml" xmlns:w15="http://schemas.microsoft.com/office/word/2012/wordml" xmlns:w16se="http://schemas.microsoft.com/office/word/2015/wordml/symex" xmlns:wpg="http://schemas.microsoft.com/office/word/2010/wordprocessingGroup" xmlns:wpi="http://schemas.microsoft.com/office/word/2010/wordprocessingInk" xmlns:wne="http://schemas.microsoft.com/office/word/2006/wordml" xmlns:wps="http://schemas.microsoft.com/office/word/2010/wordprocessingShape" mc:Ignorable="w14 w15 w16se wp14">
-  <w15:person w15:author="Leticia Petroselli">
-    <w15:presenceInfo w15:providerId="Windows Live" w15:userId="b463bfafdd790959"/>
-  </w15:person>
-</w15:people>
-</file>
-
 <file path=word/styles.xml><?xml version="1.0" encoding="utf-8"?>
-<w:styles xmlns:mc="http://schemas.openxmlformats.org/markup-compatibility/2006" xmlns:r="http://schemas.openxmlformats.org/officeDocument/2006/relationships" xmlns:w="http://schemas.openxmlformats.org/wordprocessingml/2006/main" xmlns:w14="http://schemas.microsoft.com/office/word/2010/wordml" xmlns:w15="http://schemas.microsoft.com/office/word/2012/wordml" xmlns:w16se="http://schemas.microsoft.com/office/word/2015/wordml/symex" mc:Ignorable="w14 w15 w16se">
+<w:styles xmlns:mc="http://schemas.openxmlformats.org/markup-compatibility/2006" xmlns:r="http://schemas.openxmlformats.org/officeDocument/2006/relationships" xmlns:w="http://schemas.openxmlformats.org/wordprocessingml/2006/main" xmlns:w14="http://schemas.microsoft.com/office/word/2010/wordml" xmlns:w15="http://schemas.microsoft.com/office/word/2012/wordml" mc:Ignorable="w14 w15">
   <w:docDefaults>
     <w:rPrDefault>
       <w:rPr>
@@ -142,7 +116,7 @@
     </w:rPrDefault>
     <w:pPrDefault/>
   </w:docDefaults>
-  <w:latentStyles w:defLockedState="0" w:defUIPriority="99" w:defSemiHidden="0" w:defUnhideWhenUsed="0" w:defQFormat="0" w:count="372">
+  <w:latentStyles w:defLockedState="0" w:defUIPriority="99" w:defSemiHidden="0" w:defUnhideWhenUsed="0" w:defQFormat="0" w:count="380">
     <w:lsdException w:name="Normal" w:uiPriority="0" w:qFormat="1"/>
     <w:lsdException w:name="heading 1" w:uiPriority="9" w:qFormat="1"/>
     <w:lsdException w:name="heading 2" w:semiHidden="1" w:uiPriority="9" w:unhideWhenUsed="1" w:qFormat="1"/>
@@ -410,7 +384,6 @@
     <w:lsdException w:name="Book Title" w:uiPriority="33" w:qFormat="1"/>
     <w:lsdException w:name="Bibliography" w:semiHidden="1" w:uiPriority="37" w:unhideWhenUsed="1"/>
     <w:lsdException w:name="TOC Heading" w:semiHidden="1" w:uiPriority="39" w:unhideWhenUsed="1" w:qFormat="1"/>
-    <w:lsdException w:name="Grid Table 3" w:semiHidden="1" w:unhideWhenUsed="1"/>
     <w:lsdException w:name="Grid Table 4" w:uiPriority="49"/>
     <w:lsdException w:name="Grid Table 5 Dark" w:uiPriority="50"/>
     <w:lsdException w:name="Grid Table 6 Colorful" w:uiPriority="51"/>
@@ -506,19 +479,18 @@
     <w:lsdException w:name="List Table 5 Dark Accent 6" w:uiPriority="50"/>
     <w:lsdException w:name="List Table 6 Colorful Accent 6" w:uiPriority="51"/>
     <w:lsdException w:name="List Table 7 Colorful Accent 6" w:uiPriority="52"/>
-    <w:lsdException w:name="Mention" w:semiHidden="1" w:unhideWhenUsed="1"/>
   </w:latentStyles>
   <w:style w:type="paragraph" w:default="1" w:styleId="Normal">
     <w:name w:val="Normal"/>
     <w:qFormat/>
   </w:style>
-  <w:style w:type="character" w:default="1" w:styleId="Fuentedeprrafopredeter">
+  <w:style w:type="character" w:default="1" w:styleId="DefaultParagraphFont">
     <w:name w:val="Default Paragraph Font"/>
     <w:uiPriority w:val="1"/>
     <w:semiHidden/>
     <w:unhideWhenUsed/>
   </w:style>
-  <w:style w:type="table" w:default="1" w:styleId="Tablanormal">
+  <w:style w:type="table" w:default="1" w:styleId="TableNormal">
     <w:name w:val="Normal Table"/>
     <w:uiPriority w:val="99"/>
     <w:semiHidden/>
@@ -533,7 +505,7 @@
       </w:tblCellMar>
     </w:tblPr>
   </w:style>
-  <w:style w:type="numbering" w:default="1" w:styleId="Sinlista">
+  <w:style w:type="numbering" w:default="1" w:styleId="NoList">
     <w:name w:val="No List"/>
     <w:uiPriority w:val="99"/>
     <w:semiHidden/>
@@ -555,9 +527,9 @@
       <w:szCs w:val="20"/>
     </w:rPr>
   </w:style>
-  <w:style w:type="character" w:styleId="Hipervnculo">
+  <w:style w:type="character" w:styleId="Hyperlink">
     <w:name w:val="Hyperlink"/>
-    <w:basedOn w:val="Fuentedeprrafopredeter"/>
+    <w:basedOn w:val="DefaultParagraphFont"/>
     <w:uiPriority w:val="99"/>
     <w:unhideWhenUsed/>
     <w:rsid w:val="00461FE9"/>
@@ -566,10 +538,10 @@
       <w:u w:val="single"/>
     </w:rPr>
   </w:style>
-  <w:style w:type="paragraph" w:styleId="Textodeglobo">
+  <w:style w:type="paragraph" w:styleId="BalloonText">
     <w:name w:val="Balloon Text"/>
     <w:basedOn w:val="Normal"/>
-    <w:link w:val="TextodegloboCar"/>
+    <w:link w:val="BalloonTextChar"/>
     <w:uiPriority w:val="99"/>
     <w:semiHidden/>
     <w:unhideWhenUsed/>
@@ -580,10 +552,10 @@
       <w:szCs w:val="18"/>
     </w:rPr>
   </w:style>
-  <w:style w:type="character" w:customStyle="1" w:styleId="TextodegloboCar">
-    <w:name w:val="Texto de globo Car"/>
-    <w:basedOn w:val="Fuentedeprrafopredeter"/>
-    <w:link w:val="Textodeglobo"/>
+  <w:style w:type="character" w:customStyle="1" w:styleId="BalloonTextChar">
+    <w:name w:val="Balloon Text Char"/>
+    <w:basedOn w:val="DefaultParagraphFont"/>
+    <w:link w:val="BalloonText"/>
     <w:uiPriority w:val="99"/>
     <w:semiHidden/>
     <w:rsid w:val="00760ABD"/>
@@ -592,6 +564,13 @@
       <w:sz w:val="18"/>
       <w:szCs w:val="18"/>
     </w:rPr>
+  </w:style>
+  <w:style w:type="paragraph" w:styleId="Revision">
+    <w:name w:val="Revision"/>
+    <w:hidden/>
+    <w:uiPriority w:val="99"/>
+    <w:semiHidden/>
+    <w:rsid w:val="00B2098B"/>
   </w:style>
 </w:styles>
 </file>

</xml_diff>